<commit_message>
Added PSA on ICER
</commit_message>
<xml_diff>
--- a/manuscript/zika2020_manuscript.docx
+++ b/manuscript/zika2020_manuscript.docx
@@ -7,13 +7,19 @@
         <w:pStyle w:val="Title"/>
       </w:pPr>
       <w:r>
-        <w:t xml:space="preserve">Estimated</w:t>
-      </w:r>
-      <w:r>
-        <w:t xml:space="preserve"> </w:t>
-      </w:r>
-      <w:r>
-        <w:t xml:space="preserve">rate</w:t>
+        <w:t xml:space="preserve">Estimating</w:t>
+      </w:r>
+      <w:r>
+        <w:t xml:space="preserve"> </w:t>
+      </w:r>
+      <w:r>
+        <w:t xml:space="preserve">the</w:t>
+      </w:r>
+      <w:r>
+        <w:t xml:space="preserve"> </w:t>
+      </w:r>
+      <w:r>
+        <w:t xml:space="preserve">impact</w:t>
       </w:r>
       <w:r>
         <w:t xml:space="preserve"> </w:t>
@@ -25,31 +31,55 @@
         <w:t xml:space="preserve"> </w:t>
       </w:r>
       <w:r>
-        <w:t xml:space="preserve">adverse</w:t>
-      </w:r>
-      <w:r>
-        <w:t xml:space="preserve"> </w:t>
-      </w:r>
-      <w:r>
-        <w:t xml:space="preserve">outcomes</w:t>
-      </w:r>
-      <w:r>
-        <w:t xml:space="preserve"> </w:t>
-      </w:r>
-      <w:r>
-        <w:t xml:space="preserve">from</w:t>
-      </w:r>
-      <w:r>
-        <w:t xml:space="preserve"> </w:t>
-      </w:r>
-      <w:r>
-        <w:t xml:space="preserve">transfusion-transmitted</w:t>
+        <w:t xml:space="preserve">discontinuing</w:t>
+      </w:r>
+      <w:r>
+        <w:t xml:space="preserve"> </w:t>
+      </w:r>
+      <w:r>
+        <w:t xml:space="preserve">universal</w:t>
+      </w:r>
+      <w:r>
+        <w:t xml:space="preserve"> </w:t>
+      </w:r>
+      <w:r>
+        <w:t xml:space="preserve">screening</w:t>
+      </w:r>
+      <w:r>
+        <w:t xml:space="preserve"> </w:t>
+      </w:r>
+      <w:r>
+        <w:t xml:space="preserve">of</w:t>
+      </w:r>
+      <w:r>
+        <w:t xml:space="preserve"> </w:t>
+      </w:r>
+      <w:r>
+        <w:t xml:space="preserve">donated</w:t>
+      </w:r>
+      <w:r>
+        <w:t xml:space="preserve"> </w:t>
+      </w:r>
+      <w:r>
+        <w:t xml:space="preserve">blood</w:t>
+      </w:r>
+      <w:r>
+        <w:t xml:space="preserve"> </w:t>
+      </w:r>
+      <w:r>
+        <w:t xml:space="preserve">for</w:t>
       </w:r>
       <w:r>
         <w:t xml:space="preserve"> </w:t>
       </w:r>
       <w:r>
         <w:t xml:space="preserve">Zika</w:t>
+      </w:r>
+      <w:r>
+        <w:t xml:space="preserve"> </w:t>
+      </w:r>
+      <w:r>
+        <w:t xml:space="preserve">virus</w:t>
       </w:r>
       <w:r>
         <w:t xml:space="preserve"> </w:t>
@@ -219,7 +249,7 @@
         <w:pStyle w:val="FirstParagraph"/>
       </w:pPr>
       <w:r>
-        <w:t xml:space="preserve">Blood safety, transfusion-transmitted infection, hemovigilance, Zika virus, policy analysis</w:t>
+        <w:t xml:space="preserve">Blood safety, transfusion-transmitted infection, hemovigilance, Zika virus, decision-analytic modeling</w:t>
       </w:r>
     </w:p>
     <w:p>
@@ -285,7 +315,7 @@
         <w:t xml:space="preserve"> </w:t>
       </w:r>
       <w:r>
-        <w:t xml:space="preserve">No human subjects or human subjects data were involved in this analysis.</w:t>
+        <w:t xml:space="preserve">No human subjects or primary human subjects data were involved in this analysis.</w:t>
       </w:r>
     </w:p>
     <w:p>
@@ -302,7 +332,7 @@
         <w:t xml:space="preserve"> </w:t>
       </w:r>
       <w:r>
-        <w:t xml:space="preserve">All data uploaded to public repository.</w:t>
+        <w:t xml:space="preserve">All data have been uploaded to public repository.</w:t>
       </w:r>
     </w:p>
     <w:p>
@@ -319,7 +349,7 @@
         <w:t xml:space="preserve"> </w:t>
       </w:r>
       <w:r>
-        <w:t xml:space="preserve">All code uploaded to public repository.</w:t>
+        <w:t xml:space="preserve">All code has been uploaded to public repository.</w:t>
       </w:r>
     </w:p>
     <w:p>
@@ -341,6 +371,23 @@
     </w:p>
     <w:p>
       <w:pPr>
+        <w:pStyle w:val="BodyText"/>
+      </w:pPr>
+      <w:r>
+        <w:rPr>
+          <w:b/>
+        </w:rPr>
+        <w:t xml:space="preserve">Acknowledgements:</w:t>
+      </w:r>
+      <w:r>
+        <w:t xml:space="preserve"> </w:t>
+      </w:r>
+      <w:r>
+        <w:t xml:space="preserve">The author thanks Brian Custer for his feedback.</w:t>
+      </w:r>
+    </w:p>
+    <w:p>
+      <w:pPr>
         <w:pStyle w:val="Heading5"/>
       </w:pPr>
       <w:bookmarkStart w:id="25" w:name="section-1"/>
@@ -358,10 +405,10 @@
     </w:p>
     <w:p>
       <w:pPr>
-        <w:pStyle w:val="FirstParagraph"/>
-      </w:pPr>
-      <w:r>
-        <w:t xml:space="preserve">In 2016, the U.S. Food and Drug Administration (FDA) mandated universal screening of donated blood for Zika virus</w:t>
+        <w:pStyle w:val="BlockText"/>
+      </w:pPr>
+      <w:r>
+        <w:t xml:space="preserve">The U.S. Food and Drug Administration (FDA) mandated universal screening of donated blood for Zika virus in 2016 and allowed minipooled testing beginning in 2018</w:t>
       </w:r>
       <w:r>
         <w:t xml:space="preserve"> </w:t>
@@ -391,7 +438,7 @@
         <w:t xml:space="preserve">]</w:t>
       </w:r>
       <w:r>
-        <w:t xml:space="preserve">. In a simulation study published January 2019, we estimated that serious complications due to transfusion-transmitted Zika (TT-Zika) were unlikely and that universal screening for Zika was not cost-effective during the first year of screening in the 50 states</w:t>
+        <w:t xml:space="preserve">. Our simulation study published January 2019 estimated that serious complications due to transfusion-transmitted Zika (TT-Zika) were unlikely and that universal screening for Zika was not cost-effective during the first year of screening in the 50 states</w:t>
       </w:r>
       <w:r>
         <w:t xml:space="preserve"> </w:t>
@@ -406,7 +453,7 @@
         <w:t xml:space="preserve">]</w:t>
       </w:r>
       <w:r>
-        <w:t xml:space="preserve">. Four months later, the FDA Blood Products Advisory Committee (BPAC) recommended continuing universal screening, citing uncertainty in the risk of serious complications. The FDA allowed blood centers to implement universal minipooled testing, and the committee agreed to reassess one year later</w:t>
+        <w:t xml:space="preserve">. Two months later, the Blood Products Advisory Committee (BPAC) recommended continuing universal screening, citing uncertainty in the risk of serious complications, and the committee agreed to reassess one year later</w:t>
       </w:r>
       <w:r>
         <w:t xml:space="preserve"> </w:t>
@@ -421,7 +468,7 @@
         <w:t xml:space="preserve">]</w:t>
       </w:r>
       <w:r>
-        <w:t xml:space="preserve">. The April 2020 BPAC meeting has been indefinitely postponed due to the COVID-19 pandemic. Universal Zika screening costs blood centers in the 50 states $8 – $13 million each month</w:t>
+        <w:t xml:space="preserve">. The April 2020 BPAC meeting has been indefinitely postponed due to the COVID-19 pandemic. Universal screening costs blood centers in the 50 states $8 – $13 million each month</w:t>
       </w:r>
       <w:r>
         <w:t xml:space="preserve"> </w:t>
@@ -469,10 +516,10 @@
     </w:p>
     <w:p>
       <w:pPr>
-        <w:pStyle w:val="FirstParagraph"/>
-      </w:pPr>
-      <w:r>
-        <w:t xml:space="preserve">Using the simulation model from our 2019 analysis, I estimated the relationship between the rate of Zika-infectious donations and the rate of adverse outcomes due to TT-Zika in the 50 states without screening.</w:t>
+        <w:pStyle w:val="BlockText"/>
+      </w:pPr>
+      <w:r>
+        <w:t xml:space="preserve">I estimated the relationship between the rate of Zika-infectious donations and the rate of adverse outcomes due to TT-Zika in the 50 states without screening, and I estimated the 2018 cost-effectiveness of universal screening.</w:t>
       </w:r>
     </w:p>
     <w:p>
@@ -487,10 +534,10 @@
     </w:p>
     <w:p>
       <w:pPr>
-        <w:pStyle w:val="FirstParagraph"/>
-      </w:pPr>
-      <w:r>
-        <w:t xml:space="preserve">I ran the simulation at 13 Zika-infectious donation rates ranging from 0.01 to 10,000 per million donations. I evaluated 10,000 unique parameter sets sampled from distributions that reflect parameter uncertainty, and I calculated the rate of mild febrile illness, congenital Zika syndrome, and Guillain-Barré syndrome cases in transfusion recipients and their sexual partners for each simulation</w:t>
+        <w:pStyle w:val="BlockText"/>
+      </w:pPr>
+      <w:r>
+        <w:t xml:space="preserve">I ran the simulation from our 2019 analysis at 13 Zika-infectious donation rates from 0.01 to 10,000 per million donations. I evaluated 10,000 unique parameter sets sampled from distributions that reflect parameter uncertainty</w:t>
       </w:r>
       <w:r>
         <w:t xml:space="preserve"> </w:t>
@@ -505,7 +552,7 @@
         <w:t xml:space="preserve">]</w:t>
       </w:r>
       <w:r>
-        <w:t xml:space="preserve">. To generate</w:t>
+        <w:t xml:space="preserve">, and I calculated the rate of mild febrile illness, congenital Zika syndrome, and Guillain-Barré syndrome cases in transfusion recipients and their sexual partners for each simulation. To generate</w:t>
       </w:r>
       <w:r>
         <w:t xml:space="preserve"> </w:t>
@@ -517,7 +564,7 @@
         <w:t xml:space="preserve">Figure 1</w:t>
       </w:r>
       <w:r>
-        <w:t xml:space="preserve">, I calculated the mean and the 1st and 99th percentiles of outcomes at each prevalence level across the simulations and linearly interpolated. I reported outcomes at the Zika-infectious donation rates from 2018 (3 in 13.56 million donations) and from the first year of screening (56 in 13.56 million donations), defined as May 23, 2016 – November 4, 2017 to account for staggered screening implementation. To avoid underestimating risk I treated all viremic donations as infectious even though 42 out of 56 (81%) of donations from the first year of screening had IgM antibodies that would likely preclude transfusion-transmission</w:t>
+        <w:t xml:space="preserve">, I calculated the mean, 1st percentile, and 99th percentile of outcomes at each Zika-infectious donation rate and linearly interpolated. I reported outcomes at the Zika-infectious donation rates from 2018 (3 in 13.56 million donations) and from the first year of screening (56 in 13.56 million donations), defined as May 23, 2016 – November 4, 2017 to account for staggered screening implementation. To avoid underestimating risk I treated all viremic donations as infectious despite 42 of 56 viremic donations (81%) from the first year of screening having IgM antibodies that likely precluded transfusion-transmission</w:t>
       </w:r>
       <w:r>
         <w:t xml:space="preserve"> </w:t>
@@ -532,7 +579,7 @@
         <w:t xml:space="preserve">]</w:t>
       </w:r>
       <w:r>
-        <w:t xml:space="preserve">. All data and code are published</w:t>
+        <w:t xml:space="preserve">. Data and code are public</w:t>
       </w:r>
       <w:r>
         <w:t xml:space="preserve"> </w:t>
@@ -555,7 +602,7 @@
         <w:pStyle w:val="BlockText"/>
       </w:pPr>
       <w:r>
-        <w:t xml:space="preserve">Without screening, I estimated that mild febrile illness caused by TT-Zika would have occurred at a rate of once case every 1.4 months, (98% CrI every 0.9 – 2.7 months) during the first year. I estimated with 99% confidence that the rate of mild febrile illness in 2018 would have been less than one case ever 1.3 years without screening.</w:t>
+        <w:t xml:space="preserve">Without screening, I estimated that mild febrile illness caused by TT-Zika would have occurred at a rate of one case every 1.4 months, (98% CrI every 0.9 – 2.7 months) during the first year. I estimated with 99% confidence that the rate of mild febrile illness in 2018 would have been below one case every 1.3 years without screening.</w:t>
       </w:r>
     </w:p>
     <w:p>
@@ -563,57 +610,69 @@
         <w:pStyle w:val="BlockText"/>
       </w:pPr>
       <w:r>
-        <w:t xml:space="preserve">Serious TT-Zika complications were less likely. For the rate of congenital Zika syndrome to exceed one case per decade, the rate of Zika-infectious donations must exceed 96 per million (98% CrI 33 – 678 per million), 23 times larger than the rate observed in the first year of screening. For the rate of Guillain-Barré syndrome to exceed one case per decade, the rate of Zika-infectious donations must exceed 34 per million (98% CrI 23 – 54 per million), 8 times larger than the rate observed in the first year of screening. At the rate of Zika-infectious donations observed in 2018, I estimate with 99% confidence that the rate of congenital Zika syndrome cases would be less than one case every 1483 years and the rate of Guillain-Barré syndrome cases would be less than one case every 1035 years without screening.</w:t>
-      </w:r>
-    </w:p>
-    <w:p>
-      <w:pPr>
-        <w:pStyle w:val="Heading1"/>
-      </w:pPr>
-      <w:bookmarkStart w:id="29" w:name="discussion"/>
-      <w:r>
-        <w:t xml:space="preserve">Discussion</w:t>
-      </w:r>
-      <w:bookmarkEnd w:id="29"/>
-    </w:p>
-    <w:p>
-      <w:pPr>
-        <w:pStyle w:val="FirstParagraph"/>
-      </w:pPr>
-      <w:r>
-        <w:t xml:space="preserve">A much larger outbreak would need to occur than has been observed in the 50 states to date for the rate of serious complications from TT-Zika to exceed one case per decade. Most likely, such a large outbreak would be readily detected without screening blood donations, at which point blood safety interventions including travel-based donor deferral and targeted donation screening could be considered.</w:t>
-      </w:r>
-    </w:p>
-    <w:p>
-      <w:pPr>
-        <w:pStyle w:val="BlockText"/>
-      </w:pPr>
-      <w:r>
-        <w:t xml:space="preserve">Decision-analytic modeling has played a limited role in informing blood safety policy in the United States. Our 2019 report emphasized cost-effectiveness results, possibly obfuscating that the analysis encompassed a robust risk model. This report aims to demonstrate that decision-analytic models can be tailored to policymakers’ concerns and encourage mutual understanding and collaboration between policymakers and modelers.</w:t>
-      </w:r>
-    </w:p>
-    <w:p>
-      <w:pPr>
-        <w:pStyle w:val="Heading5"/>
-      </w:pPr>
-      <w:bookmarkStart w:id="30" w:name="section-2"/>
-      <w:bookmarkEnd w:id="30"/>
-    </w:p>
-    <w:p>
-      <w:pPr>
-        <w:pStyle w:val="FirstParagraph"/>
-      </w:pPr>
+        <w:t xml:space="preserve">Serious TT-Zika complications were less likely. For the rate of congenital Zika syndrome to exceed one case per decade, the rate of Zika-infectious donations needed to exceed 96 per million (98% CrI 33 – 673 per million), 23 times larger than the rate observed in the first year of screening. For the rate of Guillain-Barré syndrome to exceed one case per decade, the rate of Zika-infectious donations needed to exceed 34 per million (98% CrI 23 – 54 per million), 8 times larger than the rate observed in the first year of screening. At the rate of Zika-infectious donations observed in 2018, I estimate with 99% confidence that the rate of congenital Zika syndrome cases would be below one case every 1483 years and the rate of Guillain-Barré syndrome cases would be below one case every 1035 years without screening. In 2018, universal minipooled testing cost $5.1 billion per quality-adjusted life year gained compared to no screening (98% CrI $0.77 – 16 billion;</w:t>
+      </w:r>
+      <w:r>
+        <w:t xml:space="preserve"> </w:t>
+      </w:r>
       <w:r>
         <w:rPr>
           <w:b/>
         </w:rPr>
-        <w:t xml:space="preserve">Fig. 1</w:t>
-      </w:r>
-      <w:r>
-        <w:t xml:space="preserve"> </w:t>
-      </w:r>
-      <w:r>
-        <w:t xml:space="preserve">The expected rate of Zika-related adverse outcomes in transfusion recipients based on the rate of Zika-infectious donations. In red, two example Zika-infectious donation rates are indicated with the corresponding 99th percentile estimates of the rate of adverse outcomes.</w:t>
+        <w:t xml:space="preserve">Figure 2</w:t>
+      </w:r>
+      <w:r>
+        <w:t xml:space="preserve">).</w:t>
+      </w:r>
+    </w:p>
+    <w:p>
+      <w:pPr>
+        <w:pStyle w:val="Heading1"/>
+      </w:pPr>
+      <w:bookmarkStart w:id="29" w:name="discussion"/>
+      <w:r>
+        <w:t xml:space="preserve">Discussion</w:t>
+      </w:r>
+      <w:bookmarkEnd w:id="29"/>
+    </w:p>
+    <w:p>
+      <w:pPr>
+        <w:pStyle w:val="BlockText"/>
+      </w:pPr>
+      <w:r>
+        <w:t xml:space="preserve">A larger outbreak than has been observed in the 50 states to date would be required for the rate of serious TT-Zika complications to exceed one case per decade. Potential for such an outbreak would probably be identified without screening blood donations, at which point targeted donation screening and travel-based donor deferral could be considered.</w:t>
+      </w:r>
+    </w:p>
+    <w:p>
+      <w:pPr>
+        <w:pStyle w:val="BlockText"/>
+      </w:pPr>
+      <w:r>
+        <w:t xml:space="preserve">Decision-analytic modeling has played a limited role in informing blood safety policy in the United States. Our 2019 report emphasized cost-effectiveness findings but also incorporated a robust risk model. Hopefully, this report will demonstrate that decision-analytic models can be tailored to policymakers’ concerns and encourage collaboration between policymakers and modelers.</w:t>
+      </w:r>
+    </w:p>
+    <w:p>
+      <w:pPr>
+        <w:pStyle w:val="Heading5"/>
+      </w:pPr>
+      <w:bookmarkStart w:id="30" w:name="section-2"/>
+      <w:bookmarkEnd w:id="30"/>
+    </w:p>
+    <w:p>
+      <w:pPr>
+        <w:pStyle w:val="FirstParagraph"/>
+      </w:pPr>
+      <w:r>
+        <w:rPr>
+          <w:b/>
+        </w:rPr>
+        <w:t xml:space="preserve">Figure 1</w:t>
+      </w:r>
+      <w:r>
+        <w:t xml:space="preserve"> </w:t>
+      </w:r>
+      <w:r>
+        <w:t xml:space="preserve">The expected rate of TT-Zika adverse outcomes based on the rate of Zika-infectious donations. In red, two example Zika-infectious donation rates are indicated with the corresponding 99th percentile estimates of the rate of adverse outcomes.</w:t>
       </w:r>
     </w:p>
     <w:p>
@@ -672,16 +731,87 @@
     </w:p>
     <w:p>
       <w:pPr>
+        <w:pStyle w:val="FirstParagraph"/>
+      </w:pPr>
+      <w:r>
+        <w:rPr>
+          <w:b/>
+        </w:rPr>
+        <w:t xml:space="preserve">Figure 2</w:t>
+      </w:r>
+      <w:r>
+        <w:t xml:space="preserve"> </w:t>
+      </w:r>
+      <w:r>
+        <w:t xml:space="preserve">Incremental cost-effectiveness ratio (ICER) in cost per quality-adjusted life years gained of minipooled screening compared to no screening and of individual donation screening compared to minipooled screening based on the 2018 rate of Zika-infectious donations. The average cost and effectiveness of 10,000 simulations are plotted. Connecting ICER lines are labeled with the average and 98% credible interval ICER estimates.</w:t>
+      </w:r>
+    </w:p>
+    <w:p>
+      <w:pPr>
+        <w:pStyle w:val="BodyText"/>
+      </w:pPr>
+      <w:r>
+        <w:drawing>
+          <wp:inline>
+            <wp:extent cx="5504749" cy="4587290"/>
+            <wp:effectExtent b="0" l="0" r="0" t="0"/>
+            <wp:docPr descr="" title="" id="1" name="Picture"/>
+            <a:graphic>
+              <a:graphicData uri="http://schemas.openxmlformats.org/drawingml/2006/picture">
+                <pic:pic>
+                  <pic:nvPicPr>
+                    <pic:cNvPr descr="fig2.png" id="0" name="Picture"/>
+                    <pic:cNvPicPr>
+                      <a:picLocks noChangeArrowheads="1" noChangeAspect="1"/>
+                    </pic:cNvPicPr>
+                  </pic:nvPicPr>
+                  <pic:blipFill>
+                    <a:blip r:embed="rId33"/>
+                    <a:stretch>
+                      <a:fillRect/>
+                    </a:stretch>
+                  </pic:blipFill>
+                  <pic:spPr bwMode="auto">
+                    <a:xfrm>
+                      <a:off x="0" y="0"/>
+                      <a:ext cx="5504749" cy="4587290"/>
+                    </a:xfrm>
+                    <a:prstGeom prst="rect">
+                      <a:avLst/>
+                    </a:prstGeom>
+                    <a:noFill/>
+                    <a:ln w="9525">
+                      <a:noFill/>
+                      <a:headEnd/>
+                      <a:tailEnd/>
+                    </a:ln>
+                  </pic:spPr>
+                </pic:pic>
+              </a:graphicData>
+            </a:graphic>
+          </wp:inline>
+        </w:drawing>
+      </w:r>
+    </w:p>
+    <w:p>
+      <w:pPr>
+        <w:pStyle w:val="Heading5"/>
+      </w:pPr>
+      <w:bookmarkStart w:id="34" w:name="section-4"/>
+      <w:bookmarkEnd w:id="34"/>
+    </w:p>
+    <w:p>
+      <w:pPr>
         <w:pStyle w:val="Heading1"/>
       </w:pPr>
-      <w:bookmarkStart w:id="33" w:name="references"/>
+      <w:bookmarkStart w:id="35" w:name="references"/>
       <w:r>
         <w:t xml:space="preserve">References</w:t>
       </w:r>
-      <w:bookmarkEnd w:id="33"/>
-    </w:p>
-    <w:bookmarkStart w:id="44" w:name="refs"/>
-    <w:bookmarkStart w:id="35" w:name="ref-BPAC2019"/>
+      <w:bookmarkEnd w:id="35"/>
+    </w:p>
+    <w:bookmarkStart w:id="46" w:name="refs"/>
+    <w:bookmarkStart w:id="37" w:name="ref-BPAC2019"/>
     <w:p>
       <w:pPr>
         <w:pStyle w:val="Bibliography"/>
@@ -704,7 +834,7 @@
       <w:r>
         <w:t xml:space="preserve"> </w:t>
       </w:r>
-      <w:hyperlink r:id="rId34">
+      <w:hyperlink r:id="rId36">
         <w:r>
           <w:rPr>
             <w:rStyle w:val="Hyperlink"/>
@@ -716,8 +846,8 @@
         <w:t xml:space="preserve">.</w:t>
       </w:r>
     </w:p>
-    <w:bookmarkEnd w:id="35"/>
-    <w:bookmarkStart w:id="37" w:name="ref-Longo2019"/>
+    <w:bookmarkEnd w:id="37"/>
+    <w:bookmarkStart w:id="39" w:name="ref-Longo2019"/>
     <w:p>
       <w:pPr>
         <w:pStyle w:val="Bibliography"/>
@@ -737,7 +867,7 @@
       <w:r>
         <w:t xml:space="preserve">. 2019;381:1444-1457. doi:</w:t>
       </w:r>
-      <w:hyperlink r:id="rId36">
+      <w:hyperlink r:id="rId38">
         <w:r>
           <w:rPr>
             <w:rStyle w:val="Hyperlink"/>
@@ -746,8 +876,8 @@
         </w:r>
       </w:hyperlink>
     </w:p>
-    <w:bookmarkEnd w:id="37"/>
-    <w:bookmarkStart w:id="39" w:name="ref-Russell2019"/>
+    <w:bookmarkEnd w:id="39"/>
+    <w:bookmarkStart w:id="41" w:name="ref-Russell2019"/>
     <w:p>
       <w:pPr>
         <w:pStyle w:val="Bibliography"/>
@@ -767,7 +897,7 @@
       <w:r>
         <w:t xml:space="preserve">. 2019;170(3):164-174. doi:</w:t>
       </w:r>
-      <w:hyperlink r:id="rId38">
+      <w:hyperlink r:id="rId40">
         <w:r>
           <w:rPr>
             <w:rStyle w:val="Hyperlink"/>
@@ -776,8 +906,8 @@
         </w:r>
       </w:hyperlink>
     </w:p>
-    <w:bookmarkEnd w:id="39"/>
-    <w:bookmarkStart w:id="41" w:name="ref-CDC_ZIKV2020"/>
+    <w:bookmarkEnd w:id="41"/>
+    <w:bookmarkStart w:id="43" w:name="ref-CDC_ZIKV2020"/>
     <w:p>
       <w:pPr>
         <w:pStyle w:val="Bibliography"/>
@@ -788,7 +918,7 @@
       <w:r>
         <w:t xml:space="preserve"> </w:t>
       </w:r>
-      <w:hyperlink r:id="rId40">
+      <w:hyperlink r:id="rId42">
         <w:r>
           <w:rPr>
             <w:rStyle w:val="Hyperlink"/>
@@ -800,8 +930,8 @@
         <w:t xml:space="preserve">. Accessed May 11, 2020.</w:t>
       </w:r>
     </w:p>
-    <w:bookmarkEnd w:id="41"/>
-    <w:bookmarkStart w:id="43" w:name="ref-Zenodo2020"/>
+    <w:bookmarkEnd w:id="43"/>
+    <w:bookmarkStart w:id="45" w:name="ref-Zenodo2020"/>
     <w:p>
       <w:pPr>
         <w:pStyle w:val="Bibliography"/>
@@ -821,7 +951,7 @@
       <w:r>
         <w:t xml:space="preserve">. October 2020. doi:</w:t>
       </w:r>
-      <w:hyperlink r:id="rId42">
+      <w:hyperlink r:id="rId44">
         <w:r>
           <w:rPr>
             <w:rStyle w:val="Hyperlink"/>
@@ -830,8 +960,8 @@
         </w:r>
       </w:hyperlink>
     </w:p>
-    <w:bookmarkEnd w:id="43"/>
-    <w:bookmarkEnd w:id="44"/>
+    <w:bookmarkEnd w:id="45"/>
+    <w:bookmarkEnd w:id="46"/>
     <w:sectPr>
       <w:footerReference w:type="default" r:id="rId9"/>
       <w:pgSz w:w="12240" w:h="15840"/>

</xml_diff>

<commit_message>
Final edits for publication
</commit_message>
<xml_diff>
--- a/manuscript/zika2020_manuscript.docx
+++ b/manuscript/zika2020_manuscript.docx
@@ -19,7 +19,7 @@
         <w:t xml:space="preserve"> </w:t>
       </w:r>
       <w:r>
-        <w:t xml:space="preserve">impact</w:t>
+        <w:t xml:space="preserve">Effect</w:t>
       </w:r>
       <w:r>
         <w:t xml:space="preserve"> </w:t>
@@ -31,19 +31,19 @@
         <w:t xml:space="preserve"> </w:t>
       </w:r>
       <w:r>
-        <w:t xml:space="preserve">discontinuing</w:t>
-      </w:r>
-      <w:r>
-        <w:t xml:space="preserve"> </w:t>
-      </w:r>
-      <w:r>
-        <w:t xml:space="preserve">universal</w:t>
-      </w:r>
-      <w:r>
-        <w:t xml:space="preserve"> </w:t>
-      </w:r>
-      <w:r>
-        <w:t xml:space="preserve">screening</w:t>
+        <w:t xml:space="preserve">Discontinuing</w:t>
+      </w:r>
+      <w:r>
+        <w:t xml:space="preserve"> </w:t>
+      </w:r>
+      <w:r>
+        <w:t xml:space="preserve">Universal</w:t>
+      </w:r>
+      <w:r>
+        <w:t xml:space="preserve"> </w:t>
+      </w:r>
+      <w:r>
+        <w:t xml:space="preserve">Screening</w:t>
       </w:r>
       <w:r>
         <w:t xml:space="preserve"> </w:t>
@@ -55,13 +55,13 @@
         <w:t xml:space="preserve"> </w:t>
       </w:r>
       <w:r>
-        <w:t xml:space="preserve">donated</w:t>
-      </w:r>
-      <w:r>
-        <w:t xml:space="preserve"> </w:t>
-      </w:r>
-      <w:r>
-        <w:t xml:space="preserve">blood</w:t>
+        <w:t xml:space="preserve">Donated</w:t>
+      </w:r>
+      <w:r>
+        <w:t xml:space="preserve"> </w:t>
+      </w:r>
+      <w:r>
+        <w:t xml:space="preserve">Blood</w:t>
       </w:r>
       <w:r>
         <w:t xml:space="preserve"> </w:t>
@@ -79,7 +79,7 @@
         <w:t xml:space="preserve"> </w:t>
       </w:r>
       <w:r>
-        <w:t xml:space="preserve">virus</w:t>
+        <w:t xml:space="preserve">Virus</w:t>
       </w:r>
       <w:r>
         <w:t xml:space="preserve"> </w:t>
@@ -109,7 +109,7 @@
         <w:t xml:space="preserve"> </w:t>
       </w:r>
       <w:r>
-        <w:t xml:space="preserve">states</w:t>
+        <w:t xml:space="preserve">States</w:t>
       </w:r>
     </w:p>
     <w:p>
@@ -680,7 +680,7 @@
         <w:pStyle w:val="BlockText"/>
       </w:pPr>
       <w:r>
-        <w:t xml:space="preserve">Serious TT-Zika complications were unlikely. For the rate of congenital Zika syndrome to exceed one case per decade, the rate of Zika-infectious donations needed to exceed 96 per million (98% CrI 33 – 673 per million), 23 times larger than the rate observed in the first year of screening. For the rate of Guillain-Barré syndrome to exceed one case per decade, the rate of Zika-infectious donations needed to exceed 34 per million (98% CrI 23 – 54 per million), 8 times larger than the rate observed in the first year of screening. In 99% of simulations, the estimated rate of congenital Zika syndrome cases was below one case every 1483 years at the 2018 Zika-infectious donation rate, and the rate of Guillain-Barré syndrome cases was below one case every 1035 years. In 2018, universal minipooled testing cost $5.1 billion per quality-adjusted life year gained compared to no screening (98% CrI $0.77 – 16 billion;</w:t>
+        <w:t xml:space="preserve">Serious TT-Zika complications were unlikely. For the rate of congenital Zika syndrome to exceed one case per decade, the rate of Zika-infectious donations needed to exceed 96 per million (98% CrI 33 – 673 per million), 23 times larger than the rate observed in the first year of screening. For the rate of Guillain-Barré syndrome to exceed one case per decade, the rate of Zika-infectious donations needed to exceed 34 per million (98% CrI 23 – 54 per million), 8 times larger than the rate observed in the first year of screening. In 99% of simulations, the estimated rate of congenital Zika syndrome cases was below one case every 1484 years at the 2018 Zika-infectious donation rate, and the rate of Guillain-Barré syndrome cases was below one case every 1035 years. In 2018, universal minipooled testing cost $5.1 billion per quality-adjusted life year gained compared to no screening (98% CrI $0.77 – 16 billion;</w:t>
       </w:r>
       <w:r>
         <w:t xml:space="preserve"> </w:t>
@@ -710,7 +710,7 @@
         <w:pStyle w:val="BlockText"/>
       </w:pPr>
       <w:r>
-        <w:t xml:space="preserve">A much larger outbreak than has been observed in the 50 states to date would be required for the rate of serious TT-Zika complications to exceed one case per decade. While Zika resurgence is possible, low endemic levels of Zika and established herd immunity in many regions make a larger outbreak unlikely. Any resurgences could be monitored using clinical case reports and forecasting models developed during the 2016-17 pandemic</w:t>
+        <w:t xml:space="preserve">A much larger outbreak than has been observed in the 50 states to date would be required for the rate of serious TT-Zika complications to exceed one case per decade. While resurgence is possible, widespread immune experience and low endemic levels of Zika following the earlier pandemic make a larger outbreak unlikely. Any resurgences could be monitored using clinical case reports and forecasting models developed during the 2016-17 pandemic</w:t>
       </w:r>
       <w:r>
         <w:t xml:space="preserve"> </w:t>
@@ -733,7 +733,7 @@
         <w:pStyle w:val="BlockText"/>
       </w:pPr>
       <w:r>
-        <w:t xml:space="preserve">To date, decision-analytic modeling has played a limited role in informing American blood safety policy. Reports often emphasize cost-effectiveness but include estimation of risk and other policy-relevant outcomes. This report demonstrates that model-based analyses can be tailored to policymakers’ concerns (i.e., risk of serious adverse events). Enhanced collaboration could improve understanding between policymakers and modelers, increasing the policy relevance and utilization of model-based reports.</w:t>
+        <w:t xml:space="preserve">To date, decision-analytic modeling has played a limited role in informing American blood safety policy. Reports often emphasize cost-effectiveness but include estimation of risk and other policy-relevant outcomes. This report demonstrates that model-based analyses can be tailored to policymakers’ concerns (i.e., risk of serious adverse events). Collaboration could improve understanding between policymakers and modelers the policy relevance and utilization of model-based reports.</w:t>
       </w:r>
     </w:p>
     <w:p>

</xml_diff>